<commit_message>
Put back in making own function
</commit_message>
<xml_diff>
--- a/EPID674_Week6_Class.docx
+++ b/EPID674_Week6_Class.docx
@@ -112,6 +112,32 @@
         <w:t xml:space="preserve">2021</w:t>
       </w:r>
     </w:p>
+    <w:sdt>
+      <w:sdtPr>
+        <w:docPartObj>
+          <w:docPartGallery w:val="Table of Contents"/>
+          <w:docPartUnique/>
+        </w:docPartObj>
+      </w:sdtPr>
+      <w:sdtContent>
+        <w:p>
+          <w:pPr>
+            <w:pStyle w:val="TOCHeading"/>
+          </w:pPr>
+          <w:r>
+            <w:t xml:space="preserve">Table of Contents</w:t>
+          </w:r>
+        </w:p>
+        <w:p>
+          <w:r>
+            <w:fldChar w:fldCharType="begin" w:dirty="true"/>
+            <w:instrText xml:space="preserve">TOC \o "1-3" \h \z \u</w:instrText>
+            <w:fldChar w:fldCharType="separate"/>
+            <w:fldChar w:fldCharType="end"/>
+          </w:r>
+        </w:p>
+      </w:sdtContent>
+    </w:sdt>
     <w:bookmarkStart w:id="20" w:name="set-up-options"/>
     <w:p>
       <w:pPr>
@@ -19585,7 +19611,7 @@
     <w:bookmarkEnd w:id="80"/>
     <w:bookmarkEnd w:id="81"/>
     <w:bookmarkEnd w:id="82"/>
-    <w:bookmarkStart w:id="84" w:name="not-a-graded-assignment.-optional."/>
+    <w:bookmarkStart w:id="85" w:name="not-a-graded-assignment.-optional."/>
     <w:p>
       <w:pPr>
         <w:pStyle w:val="Heading1"/>
@@ -23275,7 +23301,2253 @@
       </w:r>
     </w:p>
     <w:bookmarkEnd w:id="83"/>
+    <w:bookmarkStart w:id="84" w:name="write-your-own-functions"/>
+    <w:p>
+      <w:pPr>
+        <w:pStyle w:val="Heading3"/>
+      </w:pPr>
+      <w:r>
+        <w:t xml:space="preserve">6.6. Write your own functions</w:t>
+      </w:r>
+    </w:p>
+    <w:p>
+      <w:pPr>
+        <w:pStyle w:val="SourceCode"/>
+      </w:pPr>
+      <w:r>
+        <w:rPr>
+          <w:rStyle w:val="DocumentationTok"/>
+        </w:rPr>
+        <w:t xml:space="preserve">## Let's make a simple function that calculates the mean and standard deviation at the same time.</w:t>
+      </w:r>
+      <w:r>
+        <w:br/>
+      </w:r>
+      <w:r>
+        <w:br/>
+      </w:r>
+      <w:r>
+        <w:rPr>
+          <w:rStyle w:val="CommentTok"/>
+        </w:rPr>
+        <w:t xml:space="preserve"># get the results in vector form</w:t>
+      </w:r>
+      <w:r>
+        <w:br/>
+      </w:r>
+      <w:r>
+        <w:rPr>
+          <w:rStyle w:val="NormalTok"/>
+        </w:rPr>
+        <w:t xml:space="preserve">MyStats </w:t>
+      </w:r>
+      <w:r>
+        <w:rPr>
+          <w:rStyle w:val="OtherTok"/>
+        </w:rPr>
+        <w:t xml:space="preserve">&lt;-</w:t>
+      </w:r>
+      <w:r>
+        <w:rPr>
+          <w:rStyle w:val="NormalTok"/>
+        </w:rPr>
+        <w:t xml:space="preserve"> </w:t>
+      </w:r>
+      <w:r>
+        <w:rPr>
+          <w:rStyle w:val="ControlFlowTok"/>
+        </w:rPr>
+        <w:t xml:space="preserve">function</w:t>
+      </w:r>
+      <w:r>
+        <w:rPr>
+          <w:rStyle w:val="NormalTok"/>
+        </w:rPr>
+        <w:t xml:space="preserve">(x) {</w:t>
+      </w:r>
+      <w:r>
+        <w:br/>
+      </w:r>
+      <w:r>
+        <w:rPr>
+          <w:rStyle w:val="NormalTok"/>
+        </w:rPr>
+        <w:t xml:space="preserve">  mymean </w:t>
+      </w:r>
+      <w:r>
+        <w:rPr>
+          <w:rStyle w:val="OtherTok"/>
+        </w:rPr>
+        <w:t xml:space="preserve">&lt;-</w:t>
+      </w:r>
+      <w:r>
+        <w:rPr>
+          <w:rStyle w:val="NormalTok"/>
+        </w:rPr>
+        <w:t xml:space="preserve"> </w:t>
+      </w:r>
+      <w:r>
+        <w:rPr>
+          <w:rStyle w:val="FunctionTok"/>
+        </w:rPr>
+        <w:t xml:space="preserve">round</w:t>
+      </w:r>
+      <w:r>
+        <w:rPr>
+          <w:rStyle w:val="NormalTok"/>
+        </w:rPr>
+        <w:t xml:space="preserve">(</w:t>
+      </w:r>
+      <w:r>
+        <w:rPr>
+          <w:rStyle w:val="FunctionTok"/>
+        </w:rPr>
+        <w:t xml:space="preserve">mean</w:t>
+      </w:r>
+      <w:r>
+        <w:rPr>
+          <w:rStyle w:val="NormalTok"/>
+        </w:rPr>
+        <w:t xml:space="preserve">(x, </w:t>
+      </w:r>
+      <w:r>
+        <w:rPr>
+          <w:rStyle w:val="AttributeTok"/>
+        </w:rPr>
+        <w:t xml:space="preserve">na.rm =</w:t>
+      </w:r>
+      <w:r>
+        <w:rPr>
+          <w:rStyle w:val="NormalTok"/>
+        </w:rPr>
+        <w:t xml:space="preserve"> T), </w:t>
+      </w:r>
+      <w:r>
+        <w:rPr>
+          <w:rStyle w:val="AttributeTok"/>
+        </w:rPr>
+        <w:t xml:space="preserve">digits=</w:t>
+      </w:r>
+      <w:r>
+        <w:rPr>
+          <w:rStyle w:val="DecValTok"/>
+        </w:rPr>
+        <w:t xml:space="preserve">2</w:t>
+      </w:r>
+      <w:r>
+        <w:rPr>
+          <w:rStyle w:val="NormalTok"/>
+        </w:rPr>
+        <w:t xml:space="preserve">)</w:t>
+      </w:r>
+      <w:r>
+        <w:br/>
+      </w:r>
+      <w:r>
+        <w:rPr>
+          <w:rStyle w:val="NormalTok"/>
+        </w:rPr>
+        <w:t xml:space="preserve">  mysd </w:t>
+      </w:r>
+      <w:r>
+        <w:rPr>
+          <w:rStyle w:val="OtherTok"/>
+        </w:rPr>
+        <w:t xml:space="preserve">&lt;-</w:t>
+      </w:r>
+      <w:r>
+        <w:rPr>
+          <w:rStyle w:val="NormalTok"/>
+        </w:rPr>
+        <w:t xml:space="preserve"> </w:t>
+      </w:r>
+      <w:r>
+        <w:rPr>
+          <w:rStyle w:val="FunctionTok"/>
+        </w:rPr>
+        <w:t xml:space="preserve">round</w:t>
+      </w:r>
+      <w:r>
+        <w:rPr>
+          <w:rStyle w:val="NormalTok"/>
+        </w:rPr>
+        <w:t xml:space="preserve">(</w:t>
+      </w:r>
+      <w:r>
+        <w:rPr>
+          <w:rStyle w:val="FunctionTok"/>
+        </w:rPr>
+        <w:t xml:space="preserve">sd</w:t>
+      </w:r>
+      <w:r>
+        <w:rPr>
+          <w:rStyle w:val="NormalTok"/>
+        </w:rPr>
+        <w:t xml:space="preserve">(x, </w:t>
+      </w:r>
+      <w:r>
+        <w:rPr>
+          <w:rStyle w:val="AttributeTok"/>
+        </w:rPr>
+        <w:t xml:space="preserve">na.rm =</w:t>
+      </w:r>
+      <w:r>
+        <w:rPr>
+          <w:rStyle w:val="NormalTok"/>
+        </w:rPr>
+        <w:t xml:space="preserve"> T), </w:t>
+      </w:r>
+      <w:r>
+        <w:rPr>
+          <w:rStyle w:val="AttributeTok"/>
+        </w:rPr>
+        <w:t xml:space="preserve">digits=</w:t>
+      </w:r>
+      <w:r>
+        <w:rPr>
+          <w:rStyle w:val="DecValTok"/>
+        </w:rPr>
+        <w:t xml:space="preserve">2</w:t>
+      </w:r>
+      <w:r>
+        <w:rPr>
+          <w:rStyle w:val="NormalTok"/>
+        </w:rPr>
+        <w:t xml:space="preserve">)</w:t>
+      </w:r>
+      <w:r>
+        <w:br/>
+      </w:r>
+      <w:r>
+        <w:rPr>
+          <w:rStyle w:val="NormalTok"/>
+        </w:rPr>
+        <w:t xml:space="preserve">  </w:t>
+      </w:r>
+      <w:r>
+        <w:rPr>
+          <w:rStyle w:val="FunctionTok"/>
+        </w:rPr>
+        <w:t xml:space="preserve">c</w:t>
+      </w:r>
+      <w:r>
+        <w:rPr>
+          <w:rStyle w:val="NormalTok"/>
+        </w:rPr>
+        <w:t xml:space="preserve">(</w:t>
+      </w:r>
+      <w:r>
+        <w:rPr>
+          <w:rStyle w:val="AttributeTok"/>
+        </w:rPr>
+        <w:t xml:space="preserve">mean =</w:t>
+      </w:r>
+      <w:r>
+        <w:rPr>
+          <w:rStyle w:val="NormalTok"/>
+        </w:rPr>
+        <w:t xml:space="preserve"> mymean, </w:t>
+      </w:r>
+      <w:r>
+        <w:rPr>
+          <w:rStyle w:val="AttributeTok"/>
+        </w:rPr>
+        <w:t xml:space="preserve">sd =</w:t>
+      </w:r>
+      <w:r>
+        <w:rPr>
+          <w:rStyle w:val="NormalTok"/>
+        </w:rPr>
+        <w:t xml:space="preserve"> mysd)</w:t>
+      </w:r>
+      <w:r>
+        <w:br/>
+      </w:r>
+      <w:r>
+        <w:rPr>
+          <w:rStyle w:val="NormalTok"/>
+        </w:rPr>
+        <w:t xml:space="preserve">}</w:t>
+      </w:r>
+      <w:r>
+        <w:br/>
+      </w:r>
+      <w:r>
+        <w:br/>
+      </w:r>
+      <w:r>
+        <w:rPr>
+          <w:rStyle w:val="FunctionTok"/>
+        </w:rPr>
+        <w:t xml:space="preserve">MyStats</w:t>
+      </w:r>
+      <w:r>
+        <w:rPr>
+          <w:rStyle w:val="NormalTok"/>
+        </w:rPr>
+        <w:t xml:space="preserve">(nhanes</w:t>
+      </w:r>
+      <w:r>
+        <w:rPr>
+          <w:rStyle w:val="SpecialCharTok"/>
+        </w:rPr>
+        <w:t xml:space="preserve">$</w:t>
+      </w:r>
+      <w:r>
+        <w:rPr>
+          <w:rStyle w:val="NormalTok"/>
+        </w:rPr>
+        <w:t xml:space="preserve">age)</w:t>
+      </w:r>
+    </w:p>
+    <w:p>
+      <w:pPr>
+        <w:pStyle w:val="SourceCode"/>
+      </w:pPr>
+      <w:r>
+        <w:rPr>
+          <w:rStyle w:val="VerbatimChar"/>
+        </w:rPr>
+        <w:t xml:space="preserve">##  mean    sd </w:t>
+      </w:r>
+      <w:r>
+        <w:br/>
+      </w:r>
+      <w:r>
+        <w:rPr>
+          <w:rStyle w:val="VerbatimChar"/>
+        </w:rPr>
+        <w:t xml:space="preserve">## 48.74 19.30</w:t>
+      </w:r>
+    </w:p>
+    <w:p>
+      <w:pPr>
+        <w:pStyle w:val="SourceCode"/>
+      </w:pPr>
+      <w:r>
+        <w:rPr>
+          <w:rStyle w:val="FunctionTok"/>
+        </w:rPr>
+        <w:t xml:space="preserve">MyStats</w:t>
+      </w:r>
+      <w:r>
+        <w:rPr>
+          <w:rStyle w:val="NormalTok"/>
+        </w:rPr>
+        <w:t xml:space="preserve">(nhanes</w:t>
+      </w:r>
+      <w:r>
+        <w:rPr>
+          <w:rStyle w:val="SpecialCharTok"/>
+        </w:rPr>
+        <w:t xml:space="preserve">$</w:t>
+      </w:r>
+      <w:r>
+        <w:rPr>
+          <w:rStyle w:val="NormalTok"/>
+        </w:rPr>
+        <w:t xml:space="preserve">bpb)</w:t>
+      </w:r>
+    </w:p>
+    <w:p>
+      <w:pPr>
+        <w:pStyle w:val="SourceCode"/>
+      </w:pPr>
+      <w:r>
+        <w:rPr>
+          <w:rStyle w:val="VerbatimChar"/>
+        </w:rPr>
+        <w:t xml:space="preserve">## mean   sd </w:t>
+      </w:r>
+      <w:r>
+        <w:br/>
+      </w:r>
+      <w:r>
+        <w:rPr>
+          <w:rStyle w:val="VerbatimChar"/>
+        </w:rPr>
+        <w:t xml:space="preserve">## 3.96 3.23</w:t>
+      </w:r>
+    </w:p>
     <w:bookmarkEnd w:id="84"/>
+    <w:bookmarkEnd w:id="85"/>
+    <w:bookmarkStart w:id="86" w:name="regression-functions"/>
+    <w:p>
+      <w:pPr>
+        <w:pStyle w:val="Heading1"/>
+      </w:pPr>
+      <w:r>
+        <w:t xml:space="preserve">Regression functions</w:t>
+      </w:r>
+    </w:p>
+    <w:p>
+      <w:pPr>
+        <w:pStyle w:val="SourceCode"/>
+      </w:pPr>
+      <w:r>
+        <w:rPr>
+          <w:rStyle w:val="CommentTok"/>
+        </w:rPr>
+        <w:t xml:space="preserve"># Assume that you are examining age-adjusted associations of SBP with from the 13th variables (bmi) to 25th variables (packyrs) (n=13)</w:t>
+      </w:r>
+      <w:r>
+        <w:br/>
+      </w:r>
+      <w:r>
+        <w:rPr>
+          <w:rStyle w:val="CommentTok"/>
+        </w:rPr>
+        <w:t xml:space="preserve"># you want to run 13 linear regression models and save beta's and p-values</w:t>
+      </w:r>
+      <w:r>
+        <w:br/>
+      </w:r>
+      <w:r>
+        <w:br/>
+      </w:r>
+      <w:r>
+        <w:rPr>
+          <w:rStyle w:val="FunctionTok"/>
+        </w:rPr>
+        <w:t xml:space="preserve">summ</w:t>
+      </w:r>
+      <w:r>
+        <w:rPr>
+          <w:rStyle w:val="NormalTok"/>
+        </w:rPr>
+        <w:t xml:space="preserve">(nhanes)</w:t>
+      </w:r>
+    </w:p>
+    <w:p>
+      <w:pPr>
+        <w:pStyle w:val="SourceCode"/>
+      </w:pPr>
+      <w:r>
+        <w:rPr>
+          <w:rStyle w:val="VerbatimChar"/>
+        </w:rPr>
+        <w:t xml:space="preserve">## </w:t>
+      </w:r>
+      <w:r>
+        <w:br/>
+      </w:r>
+      <w:r>
+        <w:rPr>
+          <w:rStyle w:val="VerbatimChar"/>
+        </w:rPr>
+        <w:t xml:space="preserve">## No. of observations = 5074</w:t>
+      </w:r>
+      <w:r>
+        <w:br/>
+      </w:r>
+      <w:r>
+        <w:rPr>
+          <w:rStyle w:val="VerbatimChar"/>
+        </w:rPr>
+        <w:t xml:space="preserve">## </w:t>
+      </w:r>
+      <w:r>
+        <w:br/>
+      </w:r>
+      <w:r>
+        <w:rPr>
+          <w:rStyle w:val="VerbatimChar"/>
+        </w:rPr>
+        <w:t xml:space="preserve">##    Var. name obs. mean     median  s.d.     min.   max.     </w:t>
+      </w:r>
+      <w:r>
+        <w:br/>
+      </w:r>
+      <w:r>
+        <w:rPr>
+          <w:rStyle w:val="VerbatimChar"/>
+        </w:rPr>
+        <w:t xml:space="preserve">## 1  strata    5074 23.26    22      13.49    1      49       </w:t>
+      </w:r>
+      <w:r>
+        <w:br/>
+      </w:r>
+      <w:r>
+        <w:rPr>
+          <w:rStyle w:val="VerbatimChar"/>
+        </w:rPr>
+        <w:t xml:space="preserve">## 2  seqn      5074 27086.17 32365.5 17087.06 3      53594    </w:t>
+      </w:r>
+      <w:r>
+        <w:br/>
+      </w:r>
+      <w:r>
+        <w:rPr>
+          <w:rStyle w:val="VerbatimChar"/>
+        </w:rPr>
+        <w:t xml:space="preserve">## 3  race      5074 1.28     1       0.45     1      2        </w:t>
+      </w:r>
+      <w:r>
+        <w:br/>
+      </w:r>
+      <w:r>
+        <w:rPr>
+          <w:rStyle w:val="VerbatimChar"/>
+        </w:rPr>
+        <w:t xml:space="preserve">## 4  sex       5074 1.54     2       0.5      1      2        </w:t>
+      </w:r>
+      <w:r>
+        <w:br/>
+      </w:r>
+      <w:r>
+        <w:rPr>
+          <w:rStyle w:val="VerbatimChar"/>
+        </w:rPr>
+        <w:t xml:space="preserve">## 5  age       5074 48.74    46      19.3     20     90       </w:t>
+      </w:r>
+      <w:r>
+        <w:br/>
+      </w:r>
+      <w:r>
+        <w:rPr>
+          <w:rStyle w:val="VerbatimChar"/>
+        </w:rPr>
+        <w:t xml:space="preserve">## 6  urban     5074 1.52     2       0.5      1      2        </w:t>
+      </w:r>
+      <w:r>
+        <w:br/>
+      </w:r>
+      <w:r>
+        <w:rPr>
+          <w:rStyle w:val="VerbatimChar"/>
+        </w:rPr>
+        <w:t xml:space="preserve">## 7  region    5074 2.75     3       0.95     1      4        </w:t>
+      </w:r>
+      <w:r>
+        <w:br/>
+      </w:r>
+      <w:r>
+        <w:rPr>
+          <w:rStyle w:val="VerbatimChar"/>
+        </w:rPr>
+        <w:t xml:space="preserve">## 8  pir       4587 2.46     2.01    1.79     0      11.89    </w:t>
+      </w:r>
+      <w:r>
+        <w:br/>
+      </w:r>
+      <w:r>
+        <w:rPr>
+          <w:rStyle w:val="VerbatimChar"/>
+        </w:rPr>
+        <w:t xml:space="preserve">## 9  psu       5074 1.51     2       0.5      1      2        </w:t>
+      </w:r>
+      <w:r>
+        <w:br/>
+      </w:r>
+      <w:r>
+        <w:rPr>
+          <w:rStyle w:val="VerbatimChar"/>
+        </w:rPr>
+        <w:t xml:space="preserve">## 10 wt_mh     5074 10416.3  4495.92 13014    225.93 139744.91</w:t>
+      </w:r>
+      <w:r>
+        <w:br/>
+      </w:r>
+      <w:r>
+        <w:rPr>
+          <w:rStyle w:val="VerbatimChar"/>
+        </w:rPr>
+        <w:t xml:space="preserve">## 11 sbp       5074 126.26   122     19.96    80     237      </w:t>
+      </w:r>
+      <w:r>
+        <w:br/>
+      </w:r>
+      <w:r>
+        <w:rPr>
+          <w:rStyle w:val="VerbatimChar"/>
+        </w:rPr>
+        <w:t xml:space="preserve">## 12 dbp       5074 74.52    74      10.57    32     134      </w:t>
+      </w:r>
+      <w:r>
+        <w:br/>
+      </w:r>
+      <w:r>
+        <w:rPr>
+          <w:rStyle w:val="VerbatimChar"/>
+        </w:rPr>
+        <w:t xml:space="preserve">## 13 bmi       5064 27.24    26.4    5.82     14.4   68.5     </w:t>
+      </w:r>
+      <w:r>
+        <w:br/>
+      </w:r>
+      <w:r>
+        <w:rPr>
+          <w:rStyle w:val="VerbatimChar"/>
+        </w:rPr>
+        <w:t xml:space="preserve">## 14 hematoc   5013 41.43    41.45   4.17     19.1   57.35    </w:t>
+      </w:r>
+      <w:r>
+        <w:br/>
+      </w:r>
+      <w:r>
+        <w:rPr>
+          <w:rStyle w:val="VerbatimChar"/>
+        </w:rPr>
+        <w:t xml:space="preserve">## 15 bpb       5074 3.96     3.2     3.23     0.7    48.1     </w:t>
+      </w:r>
+      <w:r>
+        <w:br/>
+      </w:r>
+      <w:r>
+        <w:rPr>
+          <w:rStyle w:val="VerbatimChar"/>
+        </w:rPr>
+        <w:t xml:space="preserve">## 16 chol      5016 207.21   204     45.5     83     676      </w:t>
+      </w:r>
+      <w:r>
+        <w:br/>
+      </w:r>
+      <w:r>
+        <w:rPr>
+          <w:rStyle w:val="VerbatimChar"/>
+        </w:rPr>
+        <w:t xml:space="preserve">## 17 trig      5006 147.21   115     122.71   22     3616     </w:t>
+      </w:r>
+      <w:r>
+        <w:br/>
+      </w:r>
+      <w:r>
+        <w:rPr>
+          <w:rStyle w:val="VerbatimChar"/>
+        </w:rPr>
+        <w:t xml:space="preserve">## 18 scalc     4942 9.27     9.3     0.43     7.3    13.9     </w:t>
+      </w:r>
+      <w:r>
+        <w:br/>
+      </w:r>
+      <w:r>
+        <w:rPr>
+          <w:rStyle w:val="VerbatimChar"/>
+        </w:rPr>
+        <w:t xml:space="preserve">## 19 creat     4942 1.09     1       0.4      0.4    13.9     </w:t>
+      </w:r>
+      <w:r>
+        <w:br/>
+      </w:r>
+      <w:r>
+        <w:rPr>
+          <w:rStyle w:val="VerbatimChar"/>
+        </w:rPr>
+        <w:t xml:space="preserve">## 20 calc      5074 50852.16 50049   25961.73 6      90842    </w:t>
+      </w:r>
+      <w:r>
+        <w:br/>
+      </w:r>
+      <w:r>
+        <w:rPr>
+          <w:rStyle w:val="VerbatimChar"/>
+        </w:rPr>
+        <w:t xml:space="preserve">## 21 sodium    5074 8121.3   3155    13206.1  0      99712    </w:t>
+      </w:r>
+      <w:r>
+        <w:br/>
+      </w:r>
+      <w:r>
+        <w:rPr>
+          <w:rStyle w:val="VerbatimChar"/>
+        </w:rPr>
+        <w:t xml:space="preserve">## 22 potass    5074 854.65   0.55    8176.14  0.01   97800    </w:t>
+      </w:r>
+      <w:r>
+        <w:br/>
+      </w:r>
+      <w:r>
+        <w:rPr>
+          <w:rStyle w:val="VerbatimChar"/>
+        </w:rPr>
+        <w:t xml:space="preserve">## 23 educ      5041 1.73     2       0.68     1      3        </w:t>
+      </w:r>
+      <w:r>
+        <w:br/>
+      </w:r>
+      <w:r>
+        <w:rPr>
+          <w:rStyle w:val="VerbatimChar"/>
+        </w:rPr>
+        <w:t xml:space="preserve">## 24 smk       5074 1.75     1       0.83     1      3        </w:t>
+      </w:r>
+      <w:r>
+        <w:br/>
+      </w:r>
+      <w:r>
+        <w:rPr>
+          <w:rStyle w:val="VerbatimChar"/>
+        </w:rPr>
+        <w:t xml:space="preserve">## 25 packyrs   4856 9.58     0       22.02    0      456      </w:t>
+      </w:r>
+      <w:r>
+        <w:br/>
+      </w:r>
+      <w:r>
+        <w:rPr>
+          <w:rStyle w:val="VerbatimChar"/>
+        </w:rPr>
+        <w:t xml:space="preserve">## 26 diag_ca   5074 0.07     0       0.26     0      1        </w:t>
+      </w:r>
+      <w:r>
+        <w:br/>
+      </w:r>
+      <w:r>
+        <w:rPr>
+          <w:rStyle w:val="VerbatimChar"/>
+        </w:rPr>
+        <w:t xml:space="preserve">## 27 diag_dm   5065 0.09     0       0.29     0      1        </w:t>
+      </w:r>
+      <w:r>
+        <w:br/>
+      </w:r>
+      <w:r>
+        <w:rPr>
+          <w:rStyle w:val="VerbatimChar"/>
+        </w:rPr>
+        <w:t xml:space="preserve">## 28 diag_ht   5035 0.28     0       0.45     0      1        </w:t>
+      </w:r>
+      <w:r>
+        <w:br/>
+      </w:r>
+      <w:r>
+        <w:rPr>
+          <w:rStyle w:val="VerbatimChar"/>
+        </w:rPr>
+        <w:t xml:space="preserve">## 29 alc       4942 0.44     0       0.5      0      1        </w:t>
+      </w:r>
+      <w:r>
+        <w:br/>
+      </w:r>
+      <w:r>
+        <w:rPr>
+          <w:rStyle w:val="VerbatimChar"/>
+        </w:rPr>
+        <w:t xml:space="preserve">## 30 phyact    5074 0.77     1       0.42     0      1        </w:t>
+      </w:r>
+      <w:r>
+        <w:br/>
+      </w:r>
+      <w:r>
+        <w:rPr>
+          <w:rStyle w:val="VerbatimChar"/>
+        </w:rPr>
+        <w:t xml:space="preserve">## 31 med_ht    5029 0.17     0       0.37     0      1        </w:t>
+      </w:r>
+      <w:r>
+        <w:br/>
+      </w:r>
+      <w:r>
+        <w:rPr>
+          <w:rStyle w:val="VerbatimChar"/>
+        </w:rPr>
+        <w:t xml:space="preserve">## 32 htn       5074 0.38     0       0.49     0      1        </w:t>
+      </w:r>
+      <w:r>
+        <w:br/>
+      </w:r>
+      <w:r>
+        <w:rPr>
+          <w:rStyle w:val="VerbatimChar"/>
+        </w:rPr>
+        <w:t xml:space="preserve">## 33 d_total   5069 0.25     0       0.43     0      1        </w:t>
+      </w:r>
+      <w:r>
+        <w:br/>
+      </w:r>
+      <w:r>
+        <w:rPr>
+          <w:rStyle w:val="VerbatimChar"/>
+        </w:rPr>
+        <w:t xml:space="preserve">## 34 pmon_int  5069 159.6    171     49.49    1      218      </w:t>
+      </w:r>
+      <w:r>
+        <w:br/>
+      </w:r>
+      <w:r>
+        <w:rPr>
+          <w:rStyle w:val="VerbatimChar"/>
+        </w:rPr>
+        <w:t xml:space="preserve">## 35 pmon_mec  5069 158.7    170     49.48    0      217      </w:t>
+      </w:r>
+      <w:r>
+        <w:br/>
+      </w:r>
+      <w:r>
+        <w:rPr>
+          <w:rStyle w:val="VerbatimChar"/>
+        </w:rPr>
+        <w:t xml:space="preserve">## 36 d_cancer  5069 0.05     0       0.22     0      1        </w:t>
+      </w:r>
+      <w:r>
+        <w:br/>
+      </w:r>
+      <w:r>
+        <w:rPr>
+          <w:rStyle w:val="VerbatimChar"/>
+        </w:rPr>
+        <w:t xml:space="preserve">## 37 d_cvd     5069 0.11     0       0.32     0      1        </w:t>
+      </w:r>
+      <w:r>
+        <w:br/>
+      </w:r>
+      <w:r>
+        <w:rPr>
+          <w:rStyle w:val="VerbatimChar"/>
+        </w:rPr>
+        <w:t xml:space="preserve">## 38 sex1      5074 1.54     2       0.498    1      2        </w:t>
+      </w:r>
+      <w:r>
+        <w:br/>
+      </w:r>
+      <w:r>
+        <w:rPr>
+          <w:rStyle w:val="VerbatimChar"/>
+        </w:rPr>
+        <w:t xml:space="preserve">## 39 AGE5b     5074 2.942    3       1.425    1      5        </w:t>
+      </w:r>
+      <w:r>
+        <w:br/>
+      </w:r>
+      <w:r>
+        <w:rPr>
+          <w:rStyle w:val="VerbatimChar"/>
+        </w:rPr>
+        <w:t xml:space="preserve">## 40 AGE5c     5074 2.516    2       1.55     1      5        </w:t>
+      </w:r>
+      <w:r>
+        <w:br/>
+      </w:r>
+      <w:r>
+        <w:rPr>
+          <w:rStyle w:val="VerbatimChar"/>
+        </w:rPr>
+        <w:t xml:space="preserve">## 41 age5c     5074 2.52     2       1.55     1      5</w:t>
+      </w:r>
+    </w:p>
+    <w:p>
+      <w:pPr>
+        <w:pStyle w:val="SourceCode"/>
+      </w:pPr>
+      <w:r>
+        <w:rPr>
+          <w:rStyle w:val="NormalTok"/>
+        </w:rPr>
+        <w:t xml:space="preserve">test.var </w:t>
+      </w:r>
+      <w:r>
+        <w:rPr>
+          <w:rStyle w:val="OtherTok"/>
+        </w:rPr>
+        <w:t xml:space="preserve">&lt;-</w:t>
+      </w:r>
+      <w:r>
+        <w:rPr>
+          <w:rStyle w:val="NormalTok"/>
+        </w:rPr>
+        <w:t xml:space="preserve"> nhanes[, </w:t>
+      </w:r>
+      <w:r>
+        <w:rPr>
+          <w:rStyle w:val="FunctionTok"/>
+        </w:rPr>
+        <w:t xml:space="preserve">c</w:t>
+      </w:r>
+      <w:r>
+        <w:rPr>
+          <w:rStyle w:val="NormalTok"/>
+        </w:rPr>
+        <w:t xml:space="preserve">(</w:t>
+      </w:r>
+      <w:r>
+        <w:rPr>
+          <w:rStyle w:val="DecValTok"/>
+        </w:rPr>
+        <w:t xml:space="preserve">13</w:t>
+      </w:r>
+      <w:r>
+        <w:rPr>
+          <w:rStyle w:val="SpecialCharTok"/>
+        </w:rPr>
+        <w:t xml:space="preserve">:</w:t>
+      </w:r>
+      <w:r>
+        <w:rPr>
+          <w:rStyle w:val="DecValTok"/>
+        </w:rPr>
+        <w:t xml:space="preserve">25</w:t>
+      </w:r>
+      <w:r>
+        <w:rPr>
+          <w:rStyle w:val="NormalTok"/>
+        </w:rPr>
+        <w:t xml:space="preserve">)]</w:t>
+      </w:r>
+      <w:r>
+        <w:br/>
+      </w:r>
+      <w:r>
+        <w:rPr>
+          <w:rStyle w:val="FunctionTok"/>
+        </w:rPr>
+        <w:t xml:space="preserve">head</w:t>
+      </w:r>
+      <w:r>
+        <w:rPr>
+          <w:rStyle w:val="NormalTok"/>
+        </w:rPr>
+        <w:t xml:space="preserve">(test.var)</w:t>
+      </w:r>
+    </w:p>
+    <w:p>
+      <w:pPr>
+        <w:pStyle w:val="SourceCode"/>
+      </w:pPr>
+      <w:r>
+        <w:rPr>
+          <w:rStyle w:val="VerbatimChar"/>
+        </w:rPr>
+        <w:t xml:space="preserve">##    bmi hematoc  bpb chol trig scalc creat  calc sodium    potass educ smk</w:t>
+      </w:r>
+      <w:r>
+        <w:br/>
+      </w:r>
+      <w:r>
+        <w:rPr>
+          <w:rStyle w:val="VerbatimChar"/>
+        </w:rPr>
+        <w:t xml:space="preserve">## 1 25.5   43.80  5.0  268  174   9.5   1.1 70033    460 0.3099999    2   1</w:t>
+      </w:r>
+      <w:r>
+        <w:br/>
+      </w:r>
+      <w:r>
+        <w:rPr>
+          <w:rStyle w:val="VerbatimChar"/>
+        </w:rPr>
+        <w:t xml:space="preserve">## 2 29.4   46.70  2.0  225  109   9.4   1.2 70385  38591 0.5103998    3   1</w:t>
+      </w:r>
+      <w:r>
+        <w:br/>
+      </w:r>
+      <w:r>
+        <w:rPr>
+          <w:rStyle w:val="VerbatimChar"/>
+        </w:rPr>
+        <w:t xml:space="preserve">## 3 44.4   49.80  6.0  162   89   9.6   1.2 40040   3050 0.5599999    1   3</w:t>
+      </w:r>
+      <w:r>
+        <w:br/>
+      </w:r>
+      <w:r>
+        <w:rPr>
+          <w:rStyle w:val="VerbatimChar"/>
+        </w:rPr>
+        <w:t xml:space="preserve">## 4 37.5   47.70 15.5  212  479  10.6   1.0 10003   1321 0.8099999    1   3</w:t>
+      </w:r>
+      <w:r>
+        <w:br/>
+      </w:r>
+      <w:r>
+        <w:rPr>
+          <w:rStyle w:val="VerbatimChar"/>
+        </w:rPr>
+        <w:t xml:space="preserve">## 5 23.6   40.60 11.3  202   96   9.3   1.0 40021   5295 0.6499996    1   1</w:t>
+      </w:r>
+      <w:r>
+        <w:br/>
+      </w:r>
+      <w:r>
+        <w:rPr>
+          <w:rStyle w:val="VerbatimChar"/>
+        </w:rPr>
+        <w:t xml:space="preserve">## 6 31.1   37.85  7.2  186  300   8.8   1.3 80005    831 0.7099996    1   3</w:t>
+      </w:r>
+      <w:r>
+        <w:br/>
+      </w:r>
+      <w:r>
+        <w:rPr>
+          <w:rStyle w:val="VerbatimChar"/>
+        </w:rPr>
+        <w:t xml:space="preserve">##   packyrs</w:t>
+      </w:r>
+      <w:r>
+        <w:br/>
+      </w:r>
+      <w:r>
+        <w:rPr>
+          <w:rStyle w:val="VerbatimChar"/>
+        </w:rPr>
+        <w:t xml:space="preserve">## 1     0.0</w:t>
+      </w:r>
+      <w:r>
+        <w:br/>
+      </w:r>
+      <w:r>
+        <w:rPr>
+          <w:rStyle w:val="VerbatimChar"/>
+        </w:rPr>
+        <w:t xml:space="preserve">## 2     0.0</w:t>
+      </w:r>
+      <w:r>
+        <w:br/>
+      </w:r>
+      <w:r>
+        <w:rPr>
+          <w:rStyle w:val="VerbatimChar"/>
+        </w:rPr>
+        <w:t xml:space="preserve">## 3    10.0</w:t>
+      </w:r>
+      <w:r>
+        <w:br/>
+      </w:r>
+      <w:r>
+        <w:rPr>
+          <w:rStyle w:val="VerbatimChar"/>
+        </w:rPr>
+        <w:t xml:space="preserve">## 4     2.0</w:t>
+      </w:r>
+      <w:r>
+        <w:br/>
+      </w:r>
+      <w:r>
+        <w:rPr>
+          <w:rStyle w:val="VerbatimChar"/>
+        </w:rPr>
+        <w:t xml:space="preserve">## 5     0.0</w:t>
+      </w:r>
+      <w:r>
+        <w:br/>
+      </w:r>
+      <w:r>
+        <w:rPr>
+          <w:rStyle w:val="VerbatimChar"/>
+        </w:rPr>
+        <w:t xml:space="preserve">## 6    17.5</w:t>
+      </w:r>
+    </w:p>
+    <w:p>
+      <w:pPr>
+        <w:pStyle w:val="SourceCode"/>
+      </w:pPr>
+      <w:r>
+        <w:rPr>
+          <w:rStyle w:val="CommentTok"/>
+        </w:rPr>
+        <w:t xml:space="preserve"># example</w:t>
+      </w:r>
+      <w:r>
+        <w:br/>
+      </w:r>
+      <w:r>
+        <w:rPr>
+          <w:rStyle w:val="NormalTok"/>
+        </w:rPr>
+        <w:t xml:space="preserve">mod </w:t>
+      </w:r>
+      <w:r>
+        <w:rPr>
+          <w:rStyle w:val="OtherTok"/>
+        </w:rPr>
+        <w:t xml:space="preserve">&lt;-</w:t>
+      </w:r>
+      <w:r>
+        <w:rPr>
+          <w:rStyle w:val="NormalTok"/>
+        </w:rPr>
+        <w:t xml:space="preserve"> </w:t>
+      </w:r>
+      <w:r>
+        <w:rPr>
+          <w:rStyle w:val="FunctionTok"/>
+        </w:rPr>
+        <w:t xml:space="preserve">lm</w:t>
+      </w:r>
+      <w:r>
+        <w:rPr>
+          <w:rStyle w:val="NormalTok"/>
+        </w:rPr>
+        <w:t xml:space="preserve">(sbp </w:t>
+      </w:r>
+      <w:r>
+        <w:rPr>
+          <w:rStyle w:val="SpecialCharTok"/>
+        </w:rPr>
+        <w:t xml:space="preserve">~</w:t>
+      </w:r>
+      <w:r>
+        <w:rPr>
+          <w:rStyle w:val="NormalTok"/>
+        </w:rPr>
+        <w:t xml:space="preserve"> bmi </w:t>
+      </w:r>
+      <w:r>
+        <w:rPr>
+          <w:rStyle w:val="SpecialCharTok"/>
+        </w:rPr>
+        <w:t xml:space="preserve">+</w:t>
+      </w:r>
+      <w:r>
+        <w:rPr>
+          <w:rStyle w:val="NormalTok"/>
+        </w:rPr>
+        <w:t xml:space="preserve"> age, </w:t>
+      </w:r>
+      <w:r>
+        <w:rPr>
+          <w:rStyle w:val="AttributeTok"/>
+        </w:rPr>
+        <w:t xml:space="preserve">data =</w:t>
+      </w:r>
+      <w:r>
+        <w:rPr>
+          <w:rStyle w:val="NormalTok"/>
+        </w:rPr>
+        <w:t xml:space="preserve"> nhanes, </w:t>
+      </w:r>
+      <w:r>
+        <w:rPr>
+          <w:rStyle w:val="AttributeTok"/>
+        </w:rPr>
+        <w:t xml:space="preserve">na.action =</w:t>
+      </w:r>
+      <w:r>
+        <w:rPr>
+          <w:rStyle w:val="NormalTok"/>
+        </w:rPr>
+        <w:t xml:space="preserve"> na.omit)</w:t>
+      </w:r>
+      <w:r>
+        <w:br/>
+      </w:r>
+      <w:r>
+        <w:rPr>
+          <w:rStyle w:val="FunctionTok"/>
+        </w:rPr>
+        <w:t xml:space="preserve">summary</w:t>
+      </w:r>
+      <w:r>
+        <w:rPr>
+          <w:rStyle w:val="NormalTok"/>
+        </w:rPr>
+        <w:t xml:space="preserve">(mod)</w:t>
+      </w:r>
+    </w:p>
+    <w:p>
+      <w:pPr>
+        <w:pStyle w:val="SourceCode"/>
+      </w:pPr>
+      <w:r>
+        <w:rPr>
+          <w:rStyle w:val="VerbatimChar"/>
+        </w:rPr>
+        <w:t xml:space="preserve">## </w:t>
+      </w:r>
+      <w:r>
+        <w:br/>
+      </w:r>
+      <w:r>
+        <w:rPr>
+          <w:rStyle w:val="VerbatimChar"/>
+        </w:rPr>
+        <w:t xml:space="preserve">## Call:</w:t>
+      </w:r>
+      <w:r>
+        <w:br/>
+      </w:r>
+      <w:r>
+        <w:rPr>
+          <w:rStyle w:val="VerbatimChar"/>
+        </w:rPr>
+        <w:t xml:space="preserve">## lm(formula = sbp ~ bmi + age, data = nhanes, na.action = na.omit)</w:t>
+      </w:r>
+      <w:r>
+        <w:br/>
+      </w:r>
+      <w:r>
+        <w:rPr>
+          <w:rStyle w:val="VerbatimChar"/>
+        </w:rPr>
+        <w:t xml:space="preserve">## </w:t>
+      </w:r>
+      <w:r>
+        <w:br/>
+      </w:r>
+      <w:r>
+        <w:rPr>
+          <w:rStyle w:val="VerbatimChar"/>
+        </w:rPr>
+        <w:t xml:space="preserve">## Residuals:</w:t>
+      </w:r>
+      <w:r>
+        <w:br/>
+      </w:r>
+      <w:r>
+        <w:rPr>
+          <w:rStyle w:val="VerbatimChar"/>
+        </w:rPr>
+        <w:t xml:space="preserve">##     Min      1Q  Median      3Q     Max </w:t>
+      </w:r>
+      <w:r>
+        <w:br/>
+      </w:r>
+      <w:r>
+        <w:rPr>
+          <w:rStyle w:val="VerbatimChar"/>
+        </w:rPr>
+        <w:t xml:space="preserve">## -58.828 -10.192  -1.445   8.221  98.816 </w:t>
+      </w:r>
+      <w:r>
+        <w:br/>
+      </w:r>
+      <w:r>
+        <w:rPr>
+          <w:rStyle w:val="VerbatimChar"/>
+        </w:rPr>
+        <w:t xml:space="preserve">## </w:t>
+      </w:r>
+      <w:r>
+        <w:br/>
+      </w:r>
+      <w:r>
+        <w:rPr>
+          <w:rStyle w:val="VerbatimChar"/>
+        </w:rPr>
+        <w:t xml:space="preserve">## Coefficients:</w:t>
+      </w:r>
+      <w:r>
+        <w:br/>
+      </w:r>
+      <w:r>
+        <w:rPr>
+          <w:rStyle w:val="VerbatimChar"/>
+        </w:rPr>
+        <w:t xml:space="preserve">##             Estimate Std. Error t value Pr(&gt;|t|)    </w:t>
+      </w:r>
+      <w:r>
+        <w:br/>
+      </w:r>
+      <w:r>
+        <w:rPr>
+          <w:rStyle w:val="VerbatimChar"/>
+        </w:rPr>
+        <w:t xml:space="preserve">## (Intercept) 82.71612    1.17680   70.29   &lt;2e-16 ***</w:t>
+      </w:r>
+      <w:r>
+        <w:br/>
+      </w:r>
+      <w:r>
+        <w:rPr>
+          <w:rStyle w:val="VerbatimChar"/>
+        </w:rPr>
+        <w:t xml:space="preserve">## bmi          0.50219    0.03795   13.23   &lt;2e-16 ***</w:t>
+      </w:r>
+      <w:r>
+        <w:br/>
+      </w:r>
+      <w:r>
+        <w:rPr>
+          <w:rStyle w:val="VerbatimChar"/>
+        </w:rPr>
+        <w:t xml:space="preserve">## age          0.61277    0.01146   53.47   &lt;2e-16 ***</w:t>
+      </w:r>
+      <w:r>
+        <w:br/>
+      </w:r>
+      <w:r>
+        <w:rPr>
+          <w:rStyle w:val="VerbatimChar"/>
+        </w:rPr>
+        <w:t xml:space="preserve">## ---</w:t>
+      </w:r>
+      <w:r>
+        <w:br/>
+      </w:r>
+      <w:r>
+        <w:rPr>
+          <w:rStyle w:val="VerbatimChar"/>
+        </w:rPr>
+        <w:t xml:space="preserve">## Signif. codes:  0 '***' 0.001 '**' 0.01 '*' 0.05 '.' 0.1 ' ' 1</w:t>
+      </w:r>
+      <w:r>
+        <w:br/>
+      </w:r>
+      <w:r>
+        <w:rPr>
+          <w:rStyle w:val="VerbatimChar"/>
+        </w:rPr>
+        <w:t xml:space="preserve">## </w:t>
+      </w:r>
+      <w:r>
+        <w:br/>
+      </w:r>
+      <w:r>
+        <w:rPr>
+          <w:rStyle w:val="VerbatimChar"/>
+        </w:rPr>
+        <w:t xml:space="preserve">## Residual standard error: 15.71 on 5061 degrees of freedom</w:t>
+      </w:r>
+      <w:r>
+        <w:br/>
+      </w:r>
+      <w:r>
+        <w:rPr>
+          <w:rStyle w:val="VerbatimChar"/>
+        </w:rPr>
+        <w:t xml:space="preserve">##   (10 observations deleted due to missingness)</w:t>
+      </w:r>
+      <w:r>
+        <w:br/>
+      </w:r>
+      <w:r>
+        <w:rPr>
+          <w:rStyle w:val="VerbatimChar"/>
+        </w:rPr>
+        <w:t xml:space="preserve">## Multiple R-squared:  0.3793, Adjusted R-squared:  0.3791 </w:t>
+      </w:r>
+      <w:r>
+        <w:br/>
+      </w:r>
+      <w:r>
+        <w:rPr>
+          <w:rStyle w:val="VerbatimChar"/>
+        </w:rPr>
+        <w:t xml:space="preserve">## F-statistic:  1547 on 2 and 5061 DF,  p-value: &lt; 2.2e-16</w:t>
+      </w:r>
+    </w:p>
+    <w:p>
+      <w:pPr>
+        <w:pStyle w:val="SourceCode"/>
+      </w:pPr>
+      <w:r>
+        <w:rPr>
+          <w:rStyle w:val="FunctionTok"/>
+        </w:rPr>
+        <w:t xml:space="preserve">summary</w:t>
+      </w:r>
+      <w:r>
+        <w:rPr>
+          <w:rStyle w:val="NormalTok"/>
+        </w:rPr>
+        <w:t xml:space="preserve">(mod)</w:t>
+      </w:r>
+      <w:r>
+        <w:rPr>
+          <w:rStyle w:val="SpecialCharTok"/>
+        </w:rPr>
+        <w:t xml:space="preserve">$</w:t>
+      </w:r>
+      <w:r>
+        <w:rPr>
+          <w:rStyle w:val="NormalTok"/>
+        </w:rPr>
+        <w:t xml:space="preserve">coef[</w:t>
+      </w:r>
+      <w:r>
+        <w:rPr>
+          <w:rStyle w:val="DecValTok"/>
+        </w:rPr>
+        <w:t xml:space="preserve">2</w:t>
+      </w:r>
+      <w:r>
+        <w:rPr>
+          <w:rStyle w:val="NormalTok"/>
+        </w:rPr>
+        <w:t xml:space="preserve">, </w:t>
+      </w:r>
+      <w:r>
+        <w:rPr>
+          <w:rStyle w:val="DecValTok"/>
+        </w:rPr>
+        <w:t xml:space="preserve">1</w:t>
+      </w:r>
+      <w:r>
+        <w:rPr>
+          <w:rStyle w:val="NormalTok"/>
+        </w:rPr>
+        <w:t xml:space="preserve">] </w:t>
+      </w:r>
+      <w:r>
+        <w:rPr>
+          <w:rStyle w:val="CommentTok"/>
+        </w:rPr>
+        <w:t xml:space="preserve"># how to extract beta for bmi</w:t>
+      </w:r>
+    </w:p>
+    <w:p>
+      <w:pPr>
+        <w:pStyle w:val="SourceCode"/>
+      </w:pPr>
+      <w:r>
+        <w:rPr>
+          <w:rStyle w:val="VerbatimChar"/>
+        </w:rPr>
+        <w:t xml:space="preserve">## [1] 0.5021861</w:t>
+      </w:r>
+    </w:p>
+    <w:p>
+      <w:pPr>
+        <w:pStyle w:val="SourceCode"/>
+      </w:pPr>
+      <w:r>
+        <w:rPr>
+          <w:rStyle w:val="FunctionTok"/>
+        </w:rPr>
+        <w:t xml:space="preserve">summary</w:t>
+      </w:r>
+      <w:r>
+        <w:rPr>
+          <w:rStyle w:val="NormalTok"/>
+        </w:rPr>
+        <w:t xml:space="preserve">(mod)</w:t>
+      </w:r>
+      <w:r>
+        <w:rPr>
+          <w:rStyle w:val="SpecialCharTok"/>
+        </w:rPr>
+        <w:t xml:space="preserve">$</w:t>
+      </w:r>
+      <w:r>
+        <w:rPr>
+          <w:rStyle w:val="NormalTok"/>
+        </w:rPr>
+        <w:t xml:space="preserve">coef[</w:t>
+      </w:r>
+      <w:r>
+        <w:rPr>
+          <w:rStyle w:val="DecValTok"/>
+        </w:rPr>
+        <w:t xml:space="preserve">2</w:t>
+      </w:r>
+      <w:r>
+        <w:rPr>
+          <w:rStyle w:val="NormalTok"/>
+        </w:rPr>
+        <w:t xml:space="preserve">, </w:t>
+      </w:r>
+      <w:r>
+        <w:rPr>
+          <w:rStyle w:val="DecValTok"/>
+        </w:rPr>
+        <w:t xml:space="preserve">4</w:t>
+      </w:r>
+      <w:r>
+        <w:rPr>
+          <w:rStyle w:val="NormalTok"/>
+        </w:rPr>
+        <w:t xml:space="preserve">] </w:t>
+      </w:r>
+      <w:r>
+        <w:rPr>
+          <w:rStyle w:val="CommentTok"/>
+        </w:rPr>
+        <w:t xml:space="preserve"># how to extract p-value for bmi</w:t>
+      </w:r>
+    </w:p>
+    <w:p>
+      <w:pPr>
+        <w:pStyle w:val="SourceCode"/>
+      </w:pPr>
+      <w:r>
+        <w:rPr>
+          <w:rStyle w:val="VerbatimChar"/>
+        </w:rPr>
+        <w:t xml:space="preserve">## [1] 2.500308e-39</w:t>
+      </w:r>
+    </w:p>
+    <w:p>
+      <w:pPr>
+        <w:pStyle w:val="SourceCode"/>
+      </w:pPr>
+      <w:r>
+        <w:rPr>
+          <w:rStyle w:val="NormalTok"/>
+        </w:rPr>
+        <w:t xml:space="preserve">RegressResults </w:t>
+      </w:r>
+      <w:r>
+        <w:rPr>
+          <w:rStyle w:val="OtherTok"/>
+        </w:rPr>
+        <w:t xml:space="preserve">&lt;-</w:t>
+      </w:r>
+      <w:r>
+        <w:rPr>
+          <w:rStyle w:val="NormalTok"/>
+        </w:rPr>
+        <w:t xml:space="preserve"> </w:t>
+      </w:r>
+      <w:r>
+        <w:rPr>
+          <w:rStyle w:val="ControlFlowTok"/>
+        </w:rPr>
+        <w:t xml:space="preserve">function</w:t>
+      </w:r>
+      <w:r>
+        <w:rPr>
+          <w:rStyle w:val="NormalTok"/>
+        </w:rPr>
+        <w:t xml:space="preserve">(data, y, cov) {</w:t>
+      </w:r>
+      <w:r>
+        <w:br/>
+      </w:r>
+      <w:r>
+        <w:rPr>
+          <w:rStyle w:val="NormalTok"/>
+        </w:rPr>
+        <w:t xml:space="preserve">  nvar </w:t>
+      </w:r>
+      <w:r>
+        <w:rPr>
+          <w:rStyle w:val="OtherTok"/>
+        </w:rPr>
+        <w:t xml:space="preserve">&lt;-</w:t>
+      </w:r>
+      <w:r>
+        <w:rPr>
+          <w:rStyle w:val="NormalTok"/>
+        </w:rPr>
+        <w:t xml:space="preserve"> </w:t>
+      </w:r>
+      <w:r>
+        <w:rPr>
+          <w:rStyle w:val="FunctionTok"/>
+        </w:rPr>
+        <w:t xml:space="preserve">ncol</w:t>
+      </w:r>
+      <w:r>
+        <w:rPr>
+          <w:rStyle w:val="NormalTok"/>
+        </w:rPr>
+        <w:t xml:space="preserve">(data)</w:t>
+      </w:r>
+      <w:r>
+        <w:br/>
+      </w:r>
+      <w:r>
+        <w:rPr>
+          <w:rStyle w:val="NormalTok"/>
+        </w:rPr>
+        <w:t xml:space="preserve">  newdata </w:t>
+      </w:r>
+      <w:r>
+        <w:rPr>
+          <w:rStyle w:val="OtherTok"/>
+        </w:rPr>
+        <w:t xml:space="preserve">&lt;-</w:t>
+      </w:r>
+      <w:r>
+        <w:rPr>
+          <w:rStyle w:val="NormalTok"/>
+        </w:rPr>
+        <w:t xml:space="preserve"> </w:t>
+      </w:r>
+      <w:r>
+        <w:rPr>
+          <w:rStyle w:val="FunctionTok"/>
+        </w:rPr>
+        <w:t xml:space="preserve">data.frame</w:t>
+      </w:r>
+      <w:r>
+        <w:rPr>
+          <w:rStyle w:val="NormalTok"/>
+        </w:rPr>
+        <w:t xml:space="preserve">(</w:t>
+      </w:r>
+      <w:r>
+        <w:rPr>
+          <w:rStyle w:val="FunctionTok"/>
+        </w:rPr>
+        <w:t xml:space="preserve">cbind</w:t>
+      </w:r>
+      <w:r>
+        <w:rPr>
+          <w:rStyle w:val="NormalTok"/>
+        </w:rPr>
+        <w:t xml:space="preserve">(data, y, cov))</w:t>
+      </w:r>
+      <w:r>
+        <w:br/>
+      </w:r>
+      <w:r>
+        <w:br/>
+      </w:r>
+      <w:r>
+        <w:rPr>
+          <w:rStyle w:val="NormalTok"/>
+        </w:rPr>
+        <w:t xml:space="preserve">  tmatrix </w:t>
+      </w:r>
+      <w:r>
+        <w:rPr>
+          <w:rStyle w:val="OtherTok"/>
+        </w:rPr>
+        <w:t xml:space="preserve">&lt;-</w:t>
+      </w:r>
+      <w:r>
+        <w:rPr>
+          <w:rStyle w:val="NormalTok"/>
+        </w:rPr>
+        <w:t xml:space="preserve"> </w:t>
+      </w:r>
+      <w:r>
+        <w:rPr>
+          <w:rStyle w:val="FunctionTok"/>
+        </w:rPr>
+        <w:t xml:space="preserve">data.frame</w:t>
+      </w:r>
+      <w:r>
+        <w:rPr>
+          <w:rStyle w:val="NormalTok"/>
+        </w:rPr>
+        <w:t xml:space="preserve">(</w:t>
+      </w:r>
+      <w:r>
+        <w:rPr>
+          <w:rStyle w:val="FunctionTok"/>
+        </w:rPr>
+        <w:t xml:space="preserve">matrix</w:t>
+      </w:r>
+      <w:r>
+        <w:rPr>
+          <w:rStyle w:val="NormalTok"/>
+        </w:rPr>
+        <w:t xml:space="preserve">(</w:t>
+      </w:r>
+      <w:r>
+        <w:rPr>
+          <w:rStyle w:val="ConstantTok"/>
+        </w:rPr>
+        <w:t xml:space="preserve">NA</w:t>
+      </w:r>
+      <w:r>
+        <w:rPr>
+          <w:rStyle w:val="NormalTok"/>
+        </w:rPr>
+        <w:t xml:space="preserve">, </w:t>
+      </w:r>
+      <w:r>
+        <w:rPr>
+          <w:rStyle w:val="DecValTok"/>
+        </w:rPr>
+        <w:t xml:space="preserve">2</w:t>
+      </w:r>
+      <w:r>
+        <w:rPr>
+          <w:rStyle w:val="NormalTok"/>
+        </w:rPr>
+        <w:t xml:space="preserve">, nvar)) </w:t>
+      </w:r>
+      <w:r>
+        <w:rPr>
+          <w:rStyle w:val="CommentTok"/>
+        </w:rPr>
+        <w:t xml:space="preserve"># 2 rows</w:t>
+      </w:r>
+      <w:r>
+        <w:br/>
+      </w:r>
+      <w:r>
+        <w:rPr>
+          <w:rStyle w:val="NormalTok"/>
+        </w:rPr>
+        <w:t xml:space="preserve">  </w:t>
+      </w:r>
+      <w:r>
+        <w:rPr>
+          <w:rStyle w:val="FunctionTok"/>
+        </w:rPr>
+        <w:t xml:space="preserve">colnames</w:t>
+      </w:r>
+      <w:r>
+        <w:rPr>
+          <w:rStyle w:val="NormalTok"/>
+        </w:rPr>
+        <w:t xml:space="preserve">(tmatrix) </w:t>
+      </w:r>
+      <w:r>
+        <w:rPr>
+          <w:rStyle w:val="OtherTok"/>
+        </w:rPr>
+        <w:t xml:space="preserve">&lt;-</w:t>
+      </w:r>
+      <w:r>
+        <w:rPr>
+          <w:rStyle w:val="NormalTok"/>
+        </w:rPr>
+        <w:t xml:space="preserve"> </w:t>
+      </w:r>
+      <w:r>
+        <w:rPr>
+          <w:rStyle w:val="FunctionTok"/>
+        </w:rPr>
+        <w:t xml:space="preserve">colnames</w:t>
+      </w:r>
+      <w:r>
+        <w:rPr>
+          <w:rStyle w:val="NormalTok"/>
+        </w:rPr>
+        <w:t xml:space="preserve">(data) </w:t>
+      </w:r>
+      <w:r>
+        <w:rPr>
+          <w:rStyle w:val="CommentTok"/>
+        </w:rPr>
+        <w:t xml:space="preserve"># create a row for each var</w:t>
+      </w:r>
+      <w:r>
+        <w:br/>
+      </w:r>
+      <w:r>
+        <w:rPr>
+          <w:rStyle w:val="NormalTok"/>
+        </w:rPr>
+        <w:t xml:space="preserve">  </w:t>
+      </w:r>
+      <w:r>
+        <w:rPr>
+          <w:rStyle w:val="FunctionTok"/>
+        </w:rPr>
+        <w:t xml:space="preserve">rownames</w:t>
+      </w:r>
+      <w:r>
+        <w:rPr>
+          <w:rStyle w:val="NormalTok"/>
+        </w:rPr>
+        <w:t xml:space="preserve">(tmatrix) </w:t>
+      </w:r>
+      <w:r>
+        <w:rPr>
+          <w:rStyle w:val="OtherTok"/>
+        </w:rPr>
+        <w:t xml:space="preserve">&lt;-</w:t>
+      </w:r>
+      <w:r>
+        <w:rPr>
+          <w:rStyle w:val="NormalTok"/>
+        </w:rPr>
+        <w:t xml:space="preserve"> </w:t>
+      </w:r>
+      <w:r>
+        <w:rPr>
+          <w:rStyle w:val="FunctionTok"/>
+        </w:rPr>
+        <w:t xml:space="preserve">c</w:t>
+      </w:r>
+      <w:r>
+        <w:rPr>
+          <w:rStyle w:val="NormalTok"/>
+        </w:rPr>
+        <w:t xml:space="preserve">(</w:t>
+      </w:r>
+      <w:r>
+        <w:rPr>
+          <w:rStyle w:val="StringTok"/>
+        </w:rPr>
+        <w:t xml:space="preserve">"beta"</w:t>
+      </w:r>
+      <w:r>
+        <w:rPr>
+          <w:rStyle w:val="NormalTok"/>
+        </w:rPr>
+        <w:t xml:space="preserve">, </w:t>
+      </w:r>
+      <w:r>
+        <w:rPr>
+          <w:rStyle w:val="StringTok"/>
+        </w:rPr>
+        <w:t xml:space="preserve">"p"</w:t>
+      </w:r>
+      <w:r>
+        <w:rPr>
+          <w:rStyle w:val="NormalTok"/>
+        </w:rPr>
+        <w:t xml:space="preserve">)</w:t>
+      </w:r>
+      <w:r>
+        <w:br/>
+      </w:r>
+      <w:r>
+        <w:br/>
+      </w:r>
+      <w:r>
+        <w:rPr>
+          <w:rStyle w:val="NormalTok"/>
+        </w:rPr>
+        <w:t xml:space="preserve">  </w:t>
+      </w:r>
+      <w:r>
+        <w:rPr>
+          <w:rStyle w:val="ControlFlowTok"/>
+        </w:rPr>
+        <w:t xml:space="preserve">for</w:t>
+      </w:r>
+      <w:r>
+        <w:rPr>
+          <w:rStyle w:val="NormalTok"/>
+        </w:rPr>
+        <w:t xml:space="preserve"> (i </w:t>
+      </w:r>
+      <w:r>
+        <w:rPr>
+          <w:rStyle w:val="ControlFlowTok"/>
+        </w:rPr>
+        <w:t xml:space="preserve">in</w:t>
+      </w:r>
+      <w:r>
+        <w:rPr>
+          <w:rStyle w:val="NormalTok"/>
+        </w:rPr>
+        <w:t xml:space="preserve"> </w:t>
+      </w:r>
+      <w:r>
+        <w:rPr>
+          <w:rStyle w:val="DecValTok"/>
+        </w:rPr>
+        <w:t xml:space="preserve">1</w:t>
+      </w:r>
+      <w:r>
+        <w:rPr>
+          <w:rStyle w:val="SpecialCharTok"/>
+        </w:rPr>
+        <w:t xml:space="preserve">:</w:t>
+      </w:r>
+      <w:r>
+        <w:rPr>
+          <w:rStyle w:val="NormalTok"/>
+        </w:rPr>
+        <w:t xml:space="preserve">nvar) {</w:t>
+      </w:r>
+      <w:r>
+        <w:br/>
+      </w:r>
+      <w:r>
+        <w:rPr>
+          <w:rStyle w:val="NormalTok"/>
+        </w:rPr>
+        <w:t xml:space="preserve">    ind </w:t>
+      </w:r>
+      <w:r>
+        <w:rPr>
+          <w:rStyle w:val="OtherTok"/>
+        </w:rPr>
+        <w:t xml:space="preserve">&lt;-</w:t>
+      </w:r>
+      <w:r>
+        <w:rPr>
+          <w:rStyle w:val="NormalTok"/>
+        </w:rPr>
+        <w:t xml:space="preserve"> data[, i]</w:t>
+      </w:r>
+      <w:r>
+        <w:br/>
+      </w:r>
+      <w:r>
+        <w:rPr>
+          <w:rStyle w:val="NormalTok"/>
+        </w:rPr>
+        <w:t xml:space="preserve">    model </w:t>
+      </w:r>
+      <w:r>
+        <w:rPr>
+          <w:rStyle w:val="OtherTok"/>
+        </w:rPr>
+        <w:t xml:space="preserve">&lt;-</w:t>
+      </w:r>
+      <w:r>
+        <w:rPr>
+          <w:rStyle w:val="NormalTok"/>
+        </w:rPr>
+        <w:t xml:space="preserve"> </w:t>
+      </w:r>
+      <w:r>
+        <w:rPr>
+          <w:rStyle w:val="FunctionTok"/>
+        </w:rPr>
+        <w:t xml:space="preserve">lm</w:t>
+      </w:r>
+      <w:r>
+        <w:rPr>
+          <w:rStyle w:val="NormalTok"/>
+        </w:rPr>
+        <w:t xml:space="preserve">(y </w:t>
+      </w:r>
+      <w:r>
+        <w:rPr>
+          <w:rStyle w:val="SpecialCharTok"/>
+        </w:rPr>
+        <w:t xml:space="preserve">~</w:t>
+      </w:r>
+      <w:r>
+        <w:rPr>
+          <w:rStyle w:val="NormalTok"/>
+        </w:rPr>
+        <w:t xml:space="preserve"> ind </w:t>
+      </w:r>
+      <w:r>
+        <w:rPr>
+          <w:rStyle w:val="SpecialCharTok"/>
+        </w:rPr>
+        <w:t xml:space="preserve">+</w:t>
+      </w:r>
+      <w:r>
+        <w:rPr>
+          <w:rStyle w:val="NormalTok"/>
+        </w:rPr>
+        <w:t xml:space="preserve"> cov, </w:t>
+      </w:r>
+      <w:r>
+        <w:rPr>
+          <w:rStyle w:val="AttributeTok"/>
+        </w:rPr>
+        <w:t xml:space="preserve">data =</w:t>
+      </w:r>
+      <w:r>
+        <w:rPr>
+          <w:rStyle w:val="NormalTok"/>
+        </w:rPr>
+        <w:t xml:space="preserve"> newdata, </w:t>
+      </w:r>
+      <w:r>
+        <w:rPr>
+          <w:rStyle w:val="AttributeTok"/>
+        </w:rPr>
+        <w:t xml:space="preserve">na.action =</w:t>
+      </w:r>
+      <w:r>
+        <w:rPr>
+          <w:rStyle w:val="NormalTok"/>
+        </w:rPr>
+        <w:t xml:space="preserve"> na.omit)</w:t>
+      </w:r>
+      <w:r>
+        <w:br/>
+      </w:r>
+      <w:r>
+        <w:rPr>
+          <w:rStyle w:val="NormalTok"/>
+        </w:rPr>
+        <w:t xml:space="preserve">    tmatrix[</w:t>
+      </w:r>
+      <w:r>
+        <w:rPr>
+          <w:rStyle w:val="DecValTok"/>
+        </w:rPr>
+        <w:t xml:space="preserve">1</w:t>
+      </w:r>
+      <w:r>
+        <w:rPr>
+          <w:rStyle w:val="NormalTok"/>
+        </w:rPr>
+        <w:t xml:space="preserve">, i] </w:t>
+      </w:r>
+      <w:r>
+        <w:rPr>
+          <w:rStyle w:val="OtherTok"/>
+        </w:rPr>
+        <w:t xml:space="preserve">&lt;-</w:t>
+      </w:r>
+      <w:r>
+        <w:rPr>
+          <w:rStyle w:val="NormalTok"/>
+        </w:rPr>
+        <w:t xml:space="preserve"> </w:t>
+      </w:r>
+      <w:r>
+        <w:rPr>
+          <w:rStyle w:val="FunctionTok"/>
+        </w:rPr>
+        <w:t xml:space="preserve">summary</w:t>
+      </w:r>
+      <w:r>
+        <w:rPr>
+          <w:rStyle w:val="NormalTok"/>
+        </w:rPr>
+        <w:t xml:space="preserve">(model)</w:t>
+      </w:r>
+      <w:r>
+        <w:rPr>
+          <w:rStyle w:val="SpecialCharTok"/>
+        </w:rPr>
+        <w:t xml:space="preserve">$</w:t>
+      </w:r>
+      <w:r>
+        <w:rPr>
+          <w:rStyle w:val="NormalTok"/>
+        </w:rPr>
+        <w:t xml:space="preserve">coef[</w:t>
+      </w:r>
+      <w:r>
+        <w:rPr>
+          <w:rStyle w:val="DecValTok"/>
+        </w:rPr>
+        <w:t xml:space="preserve">2</w:t>
+      </w:r>
+      <w:r>
+        <w:rPr>
+          <w:rStyle w:val="NormalTok"/>
+        </w:rPr>
+        <w:t xml:space="preserve">, </w:t>
+      </w:r>
+      <w:r>
+        <w:rPr>
+          <w:rStyle w:val="DecValTok"/>
+        </w:rPr>
+        <w:t xml:space="preserve">1</w:t>
+      </w:r>
+      <w:r>
+        <w:rPr>
+          <w:rStyle w:val="NormalTok"/>
+        </w:rPr>
+        <w:t xml:space="preserve">]</w:t>
+      </w:r>
+      <w:r>
+        <w:br/>
+      </w:r>
+      <w:r>
+        <w:rPr>
+          <w:rStyle w:val="NormalTok"/>
+        </w:rPr>
+        <w:t xml:space="preserve">    tmatrix[</w:t>
+      </w:r>
+      <w:r>
+        <w:rPr>
+          <w:rStyle w:val="DecValTok"/>
+        </w:rPr>
+        <w:t xml:space="preserve">2</w:t>
+      </w:r>
+      <w:r>
+        <w:rPr>
+          <w:rStyle w:val="NormalTok"/>
+        </w:rPr>
+        <w:t xml:space="preserve">, i] </w:t>
+      </w:r>
+      <w:r>
+        <w:rPr>
+          <w:rStyle w:val="OtherTok"/>
+        </w:rPr>
+        <w:t xml:space="preserve">&lt;-</w:t>
+      </w:r>
+      <w:r>
+        <w:rPr>
+          <w:rStyle w:val="NormalTok"/>
+        </w:rPr>
+        <w:t xml:space="preserve"> </w:t>
+      </w:r>
+      <w:r>
+        <w:rPr>
+          <w:rStyle w:val="FunctionTok"/>
+        </w:rPr>
+        <w:t xml:space="preserve">summary</w:t>
+      </w:r>
+      <w:r>
+        <w:rPr>
+          <w:rStyle w:val="NormalTok"/>
+        </w:rPr>
+        <w:t xml:space="preserve">(model)</w:t>
+      </w:r>
+      <w:r>
+        <w:rPr>
+          <w:rStyle w:val="SpecialCharTok"/>
+        </w:rPr>
+        <w:t xml:space="preserve">$</w:t>
+      </w:r>
+      <w:r>
+        <w:rPr>
+          <w:rStyle w:val="NormalTok"/>
+        </w:rPr>
+        <w:t xml:space="preserve">coef[</w:t>
+      </w:r>
+      <w:r>
+        <w:rPr>
+          <w:rStyle w:val="DecValTok"/>
+        </w:rPr>
+        <w:t xml:space="preserve">2</w:t>
+      </w:r>
+      <w:r>
+        <w:rPr>
+          <w:rStyle w:val="NormalTok"/>
+        </w:rPr>
+        <w:t xml:space="preserve">, </w:t>
+      </w:r>
+      <w:r>
+        <w:rPr>
+          <w:rStyle w:val="DecValTok"/>
+        </w:rPr>
+        <w:t xml:space="preserve">4</w:t>
+      </w:r>
+      <w:r>
+        <w:rPr>
+          <w:rStyle w:val="NormalTok"/>
+        </w:rPr>
+        <w:t xml:space="preserve">]</w:t>
+      </w:r>
+      <w:r>
+        <w:br/>
+      </w:r>
+      <w:r>
+        <w:rPr>
+          <w:rStyle w:val="NormalTok"/>
+        </w:rPr>
+        <w:t xml:space="preserve">  }</w:t>
+      </w:r>
+      <w:r>
+        <w:br/>
+      </w:r>
+      <w:r>
+        <w:rPr>
+          <w:rStyle w:val="NormalTok"/>
+        </w:rPr>
+        <w:t xml:space="preserve">  </w:t>
+      </w:r>
+      <w:r>
+        <w:rPr>
+          <w:rStyle w:val="FunctionTok"/>
+        </w:rPr>
+        <w:t xml:space="preserve">return</w:t>
+      </w:r>
+      <w:r>
+        <w:rPr>
+          <w:rStyle w:val="NormalTok"/>
+        </w:rPr>
+        <w:t xml:space="preserve">(tmatrix)</w:t>
+      </w:r>
+      <w:r>
+        <w:br/>
+      </w:r>
+      <w:r>
+        <w:rPr>
+          <w:rStyle w:val="NormalTok"/>
+        </w:rPr>
+        <w:t xml:space="preserve">}</w:t>
+      </w:r>
+      <w:r>
+        <w:br/>
+      </w:r>
+      <w:r>
+        <w:br/>
+      </w:r>
+      <w:r>
+        <w:rPr>
+          <w:rStyle w:val="NormalTok"/>
+        </w:rPr>
+        <w:t xml:space="preserve">reg_output </w:t>
+      </w:r>
+      <w:r>
+        <w:rPr>
+          <w:rStyle w:val="OtherTok"/>
+        </w:rPr>
+        <w:t xml:space="preserve">&lt;-</w:t>
+      </w:r>
+      <w:r>
+        <w:rPr>
+          <w:rStyle w:val="NormalTok"/>
+        </w:rPr>
+        <w:t xml:space="preserve"> </w:t>
+      </w:r>
+      <w:r>
+        <w:rPr>
+          <w:rStyle w:val="FunctionTok"/>
+        </w:rPr>
+        <w:t xml:space="preserve">RegressResults</w:t>
+      </w:r>
+      <w:r>
+        <w:rPr>
+          <w:rStyle w:val="NormalTok"/>
+        </w:rPr>
+        <w:t xml:space="preserve">(test.var, nhanes</w:t>
+      </w:r>
+      <w:r>
+        <w:rPr>
+          <w:rStyle w:val="SpecialCharTok"/>
+        </w:rPr>
+        <w:t xml:space="preserve">$</w:t>
+      </w:r>
+      <w:r>
+        <w:rPr>
+          <w:rStyle w:val="NormalTok"/>
+        </w:rPr>
+        <w:t xml:space="preserve">sbp, nhanes</w:t>
+      </w:r>
+      <w:r>
+        <w:rPr>
+          <w:rStyle w:val="SpecialCharTok"/>
+        </w:rPr>
+        <w:t xml:space="preserve">$</w:t>
+      </w:r>
+      <w:r>
+        <w:rPr>
+          <w:rStyle w:val="NormalTok"/>
+        </w:rPr>
+        <w:t xml:space="preserve">age) </w:t>
+      </w:r>
+      <w:r>
+        <w:rPr>
+          <w:rStyle w:val="CommentTok"/>
+        </w:rPr>
+        <w:t xml:space="preserve"># Run the function</w:t>
+      </w:r>
+      <w:r>
+        <w:br/>
+      </w:r>
+      <w:r>
+        <w:rPr>
+          <w:rStyle w:val="FunctionTok"/>
+        </w:rPr>
+        <w:t xml:space="preserve">write.csv</w:t>
+      </w:r>
+      <w:r>
+        <w:rPr>
+          <w:rStyle w:val="NormalTok"/>
+        </w:rPr>
+        <w:t xml:space="preserve">(reg_output, </w:t>
+      </w:r>
+      <w:r>
+        <w:rPr>
+          <w:rStyle w:val="AttributeTok"/>
+        </w:rPr>
+        <w:t xml:space="preserve">file =</w:t>
+      </w:r>
+      <w:r>
+        <w:rPr>
+          <w:rStyle w:val="NormalTok"/>
+        </w:rPr>
+        <w:t xml:space="preserve"> </w:t>
+      </w:r>
+      <w:r>
+        <w:rPr>
+          <w:rStyle w:val="FunctionTok"/>
+        </w:rPr>
+        <w:t xml:space="preserve">here</w:t>
+      </w:r>
+      <w:r>
+        <w:rPr>
+          <w:rStyle w:val="NormalTok"/>
+        </w:rPr>
+        <w:t xml:space="preserve">(</w:t>
+      </w:r>
+      <w:r>
+        <w:rPr>
+          <w:rStyle w:val="StringTok"/>
+        </w:rPr>
+        <w:t xml:space="preserve">"sbp.results.csv"</w:t>
+      </w:r>
+      <w:r>
+        <w:rPr>
+          <w:rStyle w:val="NormalTok"/>
+        </w:rPr>
+        <w:t xml:space="preserve">)) </w:t>
+      </w:r>
+      <w:r>
+        <w:rPr>
+          <w:rStyle w:val="CommentTok"/>
+        </w:rPr>
+        <w:t xml:space="preserve"># Look in your output directory for the beta coefficients and p-values for all covariates! </w:t>
+      </w:r>
+    </w:p>
+    <w:bookmarkEnd w:id="86"/>
     <w:sectPr/>
   </w:body>
 </w:document>

</xml_diff>